<commit_message>
working on research plan
</commit_message>
<xml_diff>
--- a/misc/labLabels.docx
+++ b/misc/labLabels.docx
@@ -15,7 +15,7 @@
           <w:sz w:val="96"/>
           <w:szCs w:val="96"/>
         </w:rPr>
-        <w:t>Manuals &amp; Receipts</w:t>
+        <w:t>/stuff and/or things</w:t>
       </w:r>
     </w:p>
     <w:p>
@@ -31,7 +31,7 @@
           <w:sz w:val="96"/>
           <w:szCs w:val="96"/>
         </w:rPr>
-        <w:t>Packaging</w:t>
+        <w:t>Flow Tubes</w:t>
       </w:r>
     </w:p>
     <w:p>
@@ -47,65 +47,10 @@
           <w:sz w:val="96"/>
           <w:szCs w:val="96"/>
         </w:rPr>
-        <w:t>Fluid &amp;</w:t>
+        <w:t>Tubing</w:t>
       </w:r>
       <w:bookmarkStart w:id="0" w:name="_GoBack"/>
       <w:bookmarkEnd w:id="0"/>
-      <w:r>
-        <w:rPr>
-          <w:sz w:val="96"/>
-          <w:szCs w:val="96"/>
-        </w:rPr>
-        <w:t xml:space="preserve"> Pneumatic Parts</w:t>
-      </w:r>
-    </w:p>
-    <w:p>
-      <w:pPr>
-        <w:spacing w:line="360" w:lineRule="auto"/>
-        <w:rPr>
-          <w:sz w:val="96"/>
-          <w:szCs w:val="96"/>
-        </w:rPr>
-      </w:pPr>
-      <w:r>
-        <w:rPr>
-          <w:sz w:val="96"/>
-          <w:szCs w:val="96"/>
-        </w:rPr>
-        <w:t xml:space="preserve">Frame Parts &amp; Fasteners </w:t>
-      </w:r>
-    </w:p>
-    <w:p>
-      <w:pPr>
-        <w:spacing w:line="360" w:lineRule="auto"/>
-        <w:rPr>
-          <w:sz w:val="96"/>
-          <w:szCs w:val="96"/>
-        </w:rPr>
-      </w:pPr>
-      <w:r>
-        <w:rPr>
-          <w:sz w:val="96"/>
-          <w:szCs w:val="96"/>
-        </w:rPr>
-        <w:t>Computer Hardware &amp; Software</w:t>
-      </w:r>
-    </w:p>
-    <w:p>
-      <w:pPr>
-        <w:spacing w:line="360" w:lineRule="auto"/>
-        <w:rPr>
-          <w:sz w:val="96"/>
-          <w:szCs w:val="96"/>
-        </w:rPr>
-      </w:pPr>
-      <w:r>
-        <w:rPr>
-          <w:sz w:val="96"/>
-          <w:szCs w:val="96"/>
-        </w:rPr>
-        <w:t>Misc. Chemicals</w:t>
-      </w:r>
     </w:p>
     <w:sectPr>
       <w:pgSz w:w="15840" w:h="12240" w:orient="landscape"/>

</xml_diff>